<commit_message>
Start on segregatinh server and client functionality
</commit_message>
<xml_diff>
--- a/Client Mockup.docx
+++ b/Client Mockup.docx
@@ -1917,12 +1917,12 @@
                 <wp:inline distB="0" distT="0" distL="0" distR="0">
                   <wp:extent cx="3820016" cy="2150835"/>
                   <wp:effectExtent b="0" l="0" r="0" t="0"/>
-                  <wp:docPr descr="A picture containing graphical user interface&#10;&#10;Description automatically generated" id="23" name="image26.jpg"/>
+                  <wp:docPr descr="A picture containing graphical user interface&#10;&#10;Description automatically generated" id="23" name="image27.jpg"/>
                   <a:graphic>
                     <a:graphicData uri="http://schemas.openxmlformats.org/drawingml/2006/picture">
                       <pic:pic>
                         <pic:nvPicPr>
-                          <pic:cNvPr descr="A picture containing graphical user interface&#10;&#10;Description automatically generated" id="0" name="image26.jpg"/>
+                          <pic:cNvPr descr="A picture containing graphical user interface&#10;&#10;Description automatically generated" id="0" name="image27.jpg"/>
                           <pic:cNvPicPr preferRelativeResize="0"/>
                         </pic:nvPicPr>
                         <pic:blipFill>
@@ -2043,7 +2043,7 @@
               <w:pageBreakBefore w:val="0"/>
               <w:widowControl w:val="1"/>
               <w:numPr>
-                <w:ilvl w:val="0"/>
+                <w:ilvl w:val="1"/>
                 <w:numId w:val="16"/>
               </w:numPr>
               <w:pBdr>
@@ -2055,26 +2055,17 @@
               </w:pBdr>
               <w:shd w:fill="auto" w:val="clear"/>
               <w:spacing w:after="0" w:before="0" w:line="259" w:lineRule="auto"/>
-              <w:ind w:left="720" w:right="0" w:hanging="360"/>
+              <w:ind w:left="1440" w:right="0" w:hanging="360"/>
               <w:jc w:val="left"/>
-              <w:rPr/>
-            </w:pPr>
-            <w:r>
-              <w:rPr>
-                <w:rFonts w:ascii="Calibri" w:cs="Calibri" w:eastAsia="Calibri" w:hAnsi="Calibri"/>
-                <w:b w:val="0"/>
-                <w:i w:val="0"/>
-                <w:smallCaps w:val="0"/>
-                <w:strike w:val="0"/>
-                <w:color w:val="000000"/>
-                <w:sz w:val="22"/>
-                <w:szCs w:val="22"/>
+              <w:rPr>
                 <w:u w:val="none"/>
-                <w:shd w:fill="auto" w:val="clear"/>
-                <w:vertAlign w:val="baseline"/>
-                <w:rtl w:val="0"/>
-              </w:rPr>
-              <w:t xml:space="preserve">Search Option (will be shown with transition between guest to user access), </w:t>
+              </w:rPr>
+            </w:pPr>
+            <w:r>
+              <w:rPr>
+                <w:rtl w:val="0"/>
+              </w:rPr>
+              <w:t xml:space="preserve">Will use Javascript to handle button presses, pressing the leftmost button displays different categories. This will require GET requests from the server to retrieve the data.</w:t>
             </w:r>
           </w:p>
           <w:p>
@@ -2115,7 +2106,76 @@
                 <w:vertAlign w:val="baseline"/>
                 <w:rtl w:val="0"/>
               </w:rPr>
-              <w:t xml:space="preserve">Account Option (will be shown with transition between guest to user access), </w:t>
+              <w:t xml:space="preserve">Search Option (will be shown with transition between guest to user access), </w:t>
+            </w:r>
+            <w:r>
+              <w:rPr>
+                <w:rtl w:val="0"/>
+              </w:rPr>
+            </w:r>
+          </w:p>
+          <w:p>
+            <w:pPr>
+              <w:keepNext w:val="0"/>
+              <w:keepLines w:val="0"/>
+              <w:pageBreakBefore w:val="0"/>
+              <w:widowControl w:val="1"/>
+              <w:numPr>
+                <w:ilvl w:val="1"/>
+                <w:numId w:val="16"/>
+              </w:numPr>
+              <w:pBdr>
+                <w:top w:space="0" w:sz="0" w:val="nil"/>
+                <w:left w:space="0" w:sz="0" w:val="nil"/>
+                <w:bottom w:space="0" w:sz="0" w:val="nil"/>
+                <w:right w:space="0" w:sz="0" w:val="nil"/>
+                <w:between w:space="0" w:sz="0" w:val="nil"/>
+              </w:pBdr>
+              <w:shd w:fill="auto" w:val="clear"/>
+              <w:spacing w:after="0" w:before="0" w:line="259" w:lineRule="auto"/>
+              <w:ind w:left="1440" w:right="0" w:hanging="360"/>
+              <w:jc w:val="left"/>
+              <w:rPr>
+                <w:u w:val="none"/>
+              </w:rPr>
+            </w:pPr>
+            <w:r>
+              <w:rPr>
+                <w:rtl w:val="0"/>
+              </w:rPr>
+              <w:t xml:space="preserve">It will allow a general search over product names, it may be best to organize data to achieve proficient searches.</w:t>
+            </w:r>
+          </w:p>
+          <w:p>
+            <w:pPr>
+              <w:keepNext w:val="0"/>
+              <w:keepLines w:val="0"/>
+              <w:pageBreakBefore w:val="0"/>
+              <w:widowControl w:val="1"/>
+              <w:numPr>
+                <w:ilvl w:val="1"/>
+                <w:numId w:val="16"/>
+              </w:numPr>
+              <w:pBdr>
+                <w:top w:space="0" w:sz="0" w:val="nil"/>
+                <w:left w:space="0" w:sz="0" w:val="nil"/>
+                <w:bottom w:space="0" w:sz="0" w:val="nil"/>
+                <w:right w:space="0" w:sz="0" w:val="nil"/>
+                <w:between w:space="0" w:sz="0" w:val="nil"/>
+              </w:pBdr>
+              <w:shd w:fill="auto" w:val="clear"/>
+              <w:spacing w:after="0" w:before="0" w:line="259" w:lineRule="auto"/>
+              <w:ind w:left="1440" w:right="0" w:hanging="360"/>
+              <w:jc w:val="left"/>
+              <w:rPr>
+                <w:u w:val="none"/>
+              </w:rPr>
+            </w:pPr>
+            <w:r>
+              <w:rPr>
+                <w:rtl w:val="0"/>
+              </w:rPr>
+              <w:t xml:space="preserve">The search option must send a post request containing the data entry to work properly</w:t>
             </w:r>
           </w:p>
           <w:p>
@@ -2156,7 +2216,100 @@
                 <w:vertAlign w:val="baseline"/>
                 <w:rtl w:val="0"/>
               </w:rPr>
-              <w:t xml:space="preserve">Shopping Cart Option (Go to E), </w:t>
+              <w:t xml:space="preserve">Account Option (will be shown with transition between guest to user access), </w:t>
+            </w:r>
+          </w:p>
+          <w:p>
+            <w:pPr>
+              <w:keepNext w:val="0"/>
+              <w:keepLines w:val="0"/>
+              <w:pageBreakBefore w:val="0"/>
+              <w:widowControl w:val="1"/>
+              <w:numPr>
+                <w:ilvl w:val="1"/>
+                <w:numId w:val="16"/>
+              </w:numPr>
+              <w:pBdr>
+                <w:top w:space="0" w:sz="0" w:val="nil"/>
+                <w:left w:space="0" w:sz="0" w:val="nil"/>
+                <w:bottom w:space="0" w:sz="0" w:val="nil"/>
+                <w:right w:space="0" w:sz="0" w:val="nil"/>
+                <w:between w:space="0" w:sz="0" w:val="nil"/>
+              </w:pBdr>
+              <w:shd w:fill="auto" w:val="clear"/>
+              <w:spacing w:after="0" w:before="0" w:line="259" w:lineRule="auto"/>
+              <w:ind w:left="1440" w:right="0" w:hanging="360"/>
+              <w:jc w:val="left"/>
+            </w:pPr>
+            <w:r>
+              <w:rPr>
+                <w:rtl w:val="0"/>
+              </w:rPr>
+              <w:t xml:space="preserve">Javascript backend must be capable of knowing if the user is authenticated or not, if so then this option’s frontend output changes</w:t>
+            </w:r>
+          </w:p>
+          <w:p>
+            <w:pPr>
+              <w:keepNext w:val="0"/>
+              <w:keepLines w:val="0"/>
+              <w:pageBreakBefore w:val="0"/>
+              <w:widowControl w:val="1"/>
+              <w:numPr>
+                <w:ilvl w:val="1"/>
+                <w:numId w:val="16"/>
+              </w:numPr>
+              <w:pBdr>
+                <w:top w:space="0" w:sz="0" w:val="nil"/>
+                <w:left w:space="0" w:sz="0" w:val="nil"/>
+                <w:bottom w:space="0" w:sz="0" w:val="nil"/>
+                <w:right w:space="0" w:sz="0" w:val="nil"/>
+                <w:between w:space="0" w:sz="0" w:val="nil"/>
+              </w:pBdr>
+              <w:shd w:fill="auto" w:val="clear"/>
+              <w:spacing w:after="0" w:before="0" w:line="259" w:lineRule="auto"/>
+              <w:ind w:left="1440" w:right="0" w:hanging="360"/>
+              <w:jc w:val="left"/>
+              <w:rPr>
+                <w:u w:val="none"/>
+              </w:rPr>
+            </w:pPr>
+            <w:r>
+              <w:rPr>
+                <w:rtl w:val="0"/>
+              </w:rPr>
+              <w:t xml:space="preserve">Javascript should determine the authentication state of the client and then show them a view based on their profile specifications</w:t>
+            </w:r>
+          </w:p>
+          <w:p>
+            <w:pPr>
+              <w:keepNext w:val="0"/>
+              <w:keepLines w:val="0"/>
+              <w:pageBreakBefore w:val="0"/>
+              <w:widowControl w:val="1"/>
+              <w:numPr>
+                <w:ilvl w:val="1"/>
+                <w:numId w:val="16"/>
+              </w:numPr>
+              <w:pBdr>
+                <w:top w:space="0" w:sz="0" w:val="nil"/>
+                <w:left w:space="0" w:sz="0" w:val="nil"/>
+                <w:bottom w:space="0" w:sz="0" w:val="nil"/>
+                <w:right w:space="0" w:sz="0" w:val="nil"/>
+                <w:between w:space="0" w:sz="0" w:val="nil"/>
+              </w:pBdr>
+              <w:shd w:fill="auto" w:val="clear"/>
+              <w:spacing w:after="0" w:before="0" w:line="259" w:lineRule="auto"/>
+              <w:ind w:left="1440" w:right="0" w:hanging="360"/>
+              <w:jc w:val="left"/>
+              <w:rPr>
+                <w:u w:val="none"/>
+              </w:rPr>
+            </w:pPr>
+            <w:r>
+              <w:rPr>
+                <w:rtl w:val="0"/>
+              </w:rPr>
+              <w:t xml:space="preserve">This will theoretically only need a get request, but we may need to also post our client’s ip address and local port. </w:t>
             </w:r>
           </w:p>
           <w:p>
@@ -2197,7 +2350,54 @@
                 <w:vertAlign w:val="baseline"/>
                 <w:rtl w:val="0"/>
               </w:rPr>
-              <w:t xml:space="preserve">Sort/Filter Option (Go to B), </w:t>
+              <w:t xml:space="preserve">Shopping Cart Option (Go to E),</w:t>
+            </w:r>
+          </w:p>
+          <w:p>
+            <w:pPr>
+              <w:keepNext w:val="0"/>
+              <w:keepLines w:val="0"/>
+              <w:pageBreakBefore w:val="0"/>
+              <w:widowControl w:val="1"/>
+              <w:numPr>
+                <w:ilvl w:val="1"/>
+                <w:numId w:val="16"/>
+              </w:numPr>
+              <w:pBdr>
+                <w:top w:space="0" w:sz="0" w:val="nil"/>
+                <w:left w:space="0" w:sz="0" w:val="nil"/>
+                <w:bottom w:space="0" w:sz="0" w:val="nil"/>
+                <w:right w:space="0" w:sz="0" w:val="nil"/>
+                <w:between w:space="0" w:sz="0" w:val="nil"/>
+              </w:pBdr>
+              <w:shd w:fill="auto" w:val="clear"/>
+              <w:spacing w:after="0" w:before="0" w:line="259" w:lineRule="auto"/>
+              <w:ind w:left="1440" w:right="0" w:hanging="360"/>
+              <w:jc w:val="left"/>
+              <w:rPr/>
+            </w:pPr>
+            <w:r>
+              <w:rPr>
+                <w:rtl w:val="0"/>
+              </w:rPr>
+              <w:t xml:space="preserve">Opens modal using bootstrap</w:t>
+            </w:r>
+            <w:r>
+              <w:rPr>
+                <w:rFonts w:ascii="Calibri" w:cs="Calibri" w:eastAsia="Calibri" w:hAnsi="Calibri"/>
+                <w:b w:val="0"/>
+                <w:i w:val="0"/>
+                <w:smallCaps w:val="0"/>
+                <w:strike w:val="0"/>
+                <w:color w:val="000000"/>
+                <w:sz w:val="22"/>
+                <w:szCs w:val="22"/>
+                <w:u w:val="none"/>
+                <w:shd w:fill="auto" w:val="clear"/>
+                <w:vertAlign w:val="baseline"/>
+                <w:rtl w:val="0"/>
+              </w:rPr>
+              <w:t xml:space="preserve"> </w:t>
             </w:r>
           </w:p>
           <w:p>
@@ -2238,7 +2438,112 @@
                 <w:vertAlign w:val="baseline"/>
                 <w:rtl w:val="0"/>
               </w:rPr>
+              <w:t xml:space="preserve">Sort/Filter Option (Go to B), </w:t>
+            </w:r>
+          </w:p>
+          <w:p>
+            <w:pPr>
+              <w:keepNext w:val="0"/>
+              <w:keepLines w:val="0"/>
+              <w:pageBreakBefore w:val="0"/>
+              <w:widowControl w:val="1"/>
+              <w:numPr>
+                <w:ilvl w:val="1"/>
+                <w:numId w:val="16"/>
+              </w:numPr>
+              <w:pBdr>
+                <w:top w:space="0" w:sz="0" w:val="nil"/>
+                <w:left w:space="0" w:sz="0" w:val="nil"/>
+                <w:bottom w:space="0" w:sz="0" w:val="nil"/>
+                <w:right w:space="0" w:sz="0" w:val="nil"/>
+                <w:between w:space="0" w:sz="0" w:val="nil"/>
+              </w:pBdr>
+              <w:shd w:fill="auto" w:val="clear"/>
+              <w:spacing w:after="0" w:before="0" w:line="259" w:lineRule="auto"/>
+              <w:ind w:left="1440" w:right="0" w:hanging="360"/>
+              <w:jc w:val="left"/>
+              <w:rPr>
+                <w:u w:val="none"/>
+              </w:rPr>
+            </w:pPr>
+            <w:r>
+              <w:rPr>
+                <w:rtl w:val="0"/>
+              </w:rPr>
+              <w:t xml:space="preserve">Opens modal using bootstrap</w:t>
+            </w:r>
+          </w:p>
+          <w:p>
+            <w:pPr>
+              <w:keepNext w:val="0"/>
+              <w:keepLines w:val="0"/>
+              <w:pageBreakBefore w:val="0"/>
+              <w:widowControl w:val="1"/>
+              <w:numPr>
+                <w:ilvl w:val="0"/>
+                <w:numId w:val="16"/>
+              </w:numPr>
+              <w:pBdr>
+                <w:top w:space="0" w:sz="0" w:val="nil"/>
+                <w:left w:space="0" w:sz="0" w:val="nil"/>
+                <w:bottom w:space="0" w:sz="0" w:val="nil"/>
+                <w:right w:space="0" w:sz="0" w:val="nil"/>
+                <w:between w:space="0" w:sz="0" w:val="nil"/>
+              </w:pBdr>
+              <w:shd w:fill="auto" w:val="clear"/>
+              <w:spacing w:after="0" w:before="0" w:line="259" w:lineRule="auto"/>
+              <w:ind w:left="720" w:right="0" w:hanging="360"/>
+              <w:jc w:val="left"/>
+              <w:rPr/>
+            </w:pPr>
+            <w:r>
+              <w:rPr>
+                <w:rFonts w:ascii="Calibri" w:cs="Calibri" w:eastAsia="Calibri" w:hAnsi="Calibri"/>
+                <w:b w:val="0"/>
+                <w:i w:val="0"/>
+                <w:smallCaps w:val="0"/>
+                <w:strike w:val="0"/>
+                <w:color w:val="000000"/>
+                <w:sz w:val="22"/>
+                <w:szCs w:val="22"/>
+                <w:u w:val="none"/>
+                <w:shd w:fill="auto" w:val="clear"/>
+                <w:vertAlign w:val="baseline"/>
+                <w:rtl w:val="0"/>
+              </w:rPr>
               <w:t xml:space="preserve">AddToCart Option (Go to D, D.1, D.2),</w:t>
+            </w:r>
+          </w:p>
+          <w:p>
+            <w:pPr>
+              <w:keepNext w:val="0"/>
+              <w:keepLines w:val="0"/>
+              <w:pageBreakBefore w:val="0"/>
+              <w:widowControl w:val="1"/>
+              <w:numPr>
+                <w:ilvl w:val="1"/>
+                <w:numId w:val="16"/>
+              </w:numPr>
+              <w:pBdr>
+                <w:top w:space="0" w:sz="0" w:val="nil"/>
+                <w:left w:space="0" w:sz="0" w:val="nil"/>
+                <w:bottom w:space="0" w:sz="0" w:val="nil"/>
+                <w:right w:space="0" w:sz="0" w:val="nil"/>
+                <w:between w:space="0" w:sz="0" w:val="nil"/>
+              </w:pBdr>
+              <w:shd w:fill="auto" w:val="clear"/>
+              <w:spacing w:after="0" w:before="0" w:line="259" w:lineRule="auto"/>
+              <w:ind w:left="1440" w:right="0" w:hanging="360"/>
+              <w:jc w:val="left"/>
+              <w:rPr>
+                <w:u w:val="none"/>
+              </w:rPr>
+            </w:pPr>
+            <w:r>
+              <w:rPr>
+                <w:rtl w:val="0"/>
+              </w:rPr>
+              <w:t xml:space="preserve">Opens modal using bootstrap</w:t>
             </w:r>
           </w:p>
           <w:p>
@@ -2284,6 +2589,88 @@
           </w:p>
           <w:p>
             <w:pPr>
+              <w:keepNext w:val="0"/>
+              <w:keepLines w:val="0"/>
+              <w:pageBreakBefore w:val="0"/>
+              <w:widowControl w:val="1"/>
+              <w:numPr>
+                <w:ilvl w:val="1"/>
+                <w:numId w:val="16"/>
+              </w:numPr>
+              <w:pBdr>
+                <w:top w:space="0" w:sz="0" w:val="nil"/>
+                <w:left w:space="0" w:sz="0" w:val="nil"/>
+                <w:bottom w:space="0" w:sz="0" w:val="nil"/>
+                <w:right w:space="0" w:sz="0" w:val="nil"/>
+                <w:between w:space="0" w:sz="0" w:val="nil"/>
+              </w:pBdr>
+              <w:shd w:fill="auto" w:val="clear"/>
+              <w:spacing w:after="160" w:before="0" w:line="259" w:lineRule="auto"/>
+              <w:ind w:left="1440" w:right="0" w:hanging="360"/>
+              <w:jc w:val="left"/>
+              <w:rPr>
+                <w:u w:val="none"/>
+              </w:rPr>
+            </w:pPr>
+            <w:r>
+              <w:rPr>
+                <w:rtl w:val="0"/>
+              </w:rPr>
+              <w:t xml:space="preserve">Renders product page using javascript and the DOM.</w:t>
+            </w:r>
+          </w:p>
+          <w:p>
+            <w:pPr>
+              <w:keepNext w:val="0"/>
+              <w:keepLines w:val="0"/>
+              <w:pageBreakBefore w:val="0"/>
+              <w:widowControl w:val="1"/>
+              <w:pBdr>
+                <w:top w:space="0" w:sz="0" w:val="nil"/>
+                <w:left w:space="0" w:sz="0" w:val="nil"/>
+                <w:bottom w:space="0" w:sz="0" w:val="nil"/>
+                <w:right w:space="0" w:sz="0" w:val="nil"/>
+                <w:between w:space="0" w:sz="0" w:val="nil"/>
+              </w:pBdr>
+              <w:shd w:fill="auto" w:val="clear"/>
+              <w:spacing w:after="160" w:before="0" w:line="259" w:lineRule="auto"/>
+              <w:ind w:right="0"/>
+              <w:jc w:val="left"/>
+              <w:rPr/>
+            </w:pPr>
+            <w:r>
+              <w:rPr>
+                <w:rtl w:val="0"/>
+              </w:rPr>
+            </w:r>
+          </w:p>
+          <w:p>
+            <w:pPr>
+              <w:keepNext w:val="0"/>
+              <w:keepLines w:val="0"/>
+              <w:pageBreakBefore w:val="0"/>
+              <w:widowControl w:val="1"/>
+              <w:pBdr>
+                <w:top w:space="0" w:sz="0" w:val="nil"/>
+                <w:left w:space="0" w:sz="0" w:val="nil"/>
+                <w:bottom w:space="0" w:sz="0" w:val="nil"/>
+                <w:right w:space="0" w:sz="0" w:val="nil"/>
+                <w:between w:space="0" w:sz="0" w:val="nil"/>
+              </w:pBdr>
+              <w:shd w:fill="auto" w:val="clear"/>
+              <w:spacing w:after="160" w:before="0" w:line="259" w:lineRule="auto"/>
+              <w:ind w:right="0"/>
+              <w:jc w:val="left"/>
+              <w:rPr/>
+            </w:pPr>
+            <w:r>
+              <w:rPr>
+                <w:rtl w:val="0"/>
+              </w:rPr>
+            </w:r>
+          </w:p>
+          <w:p>
+            <w:pPr>
               <w:rPr/>
             </w:pPr>
             <w:r>
@@ -2326,12 +2713,12 @@
                 <wp:inline distB="0" distT="0" distL="0" distR="0">
                   <wp:extent cx="3822557" cy="2152267"/>
                   <wp:effectExtent b="0" l="0" r="0" t="0"/>
-                  <wp:docPr descr="Text, letter&#10;&#10;Description automatically generated" id="25" name="image38.jpg"/>
+                  <wp:docPr descr="Text, letter&#10;&#10;Description automatically generated" id="25" name="image30.jpg"/>
                   <a:graphic>
                     <a:graphicData uri="http://schemas.openxmlformats.org/drawingml/2006/picture">
                       <pic:pic>
                         <pic:nvPicPr>
-                          <pic:cNvPr descr="Text, letter&#10;&#10;Description automatically generated" id="0" name="image38.jpg"/>
+                          <pic:cNvPr descr="Text, letter&#10;&#10;Description automatically generated" id="0" name="image30.jpg"/>
                           <pic:cNvPicPr preferRelativeResize="0"/>
                         </pic:nvPicPr>
                         <pic:blipFill>
@@ -2452,6 +2839,38 @@
               <w:pageBreakBefore w:val="0"/>
               <w:widowControl w:val="1"/>
               <w:numPr>
+                <w:ilvl w:val="1"/>
+                <w:numId w:val="17"/>
+              </w:numPr>
+              <w:pBdr>
+                <w:top w:space="0" w:sz="0" w:val="nil"/>
+                <w:left w:space="0" w:sz="0" w:val="nil"/>
+                <w:bottom w:space="0" w:sz="0" w:val="nil"/>
+                <w:right w:space="0" w:sz="0" w:val="nil"/>
+                <w:between w:space="0" w:sz="0" w:val="nil"/>
+              </w:pBdr>
+              <w:shd w:fill="auto" w:val="clear"/>
+              <w:spacing w:after="0" w:before="0" w:line="259" w:lineRule="auto"/>
+              <w:ind w:left="1440" w:right="0" w:hanging="360"/>
+              <w:jc w:val="left"/>
+              <w:rPr>
+                <w:u w:val="none"/>
+              </w:rPr>
+            </w:pPr>
+            <w:r>
+              <w:rPr>
+                <w:rtl w:val="0"/>
+              </w:rPr>
+              <w:t xml:space="preserve">Resets the variables to their default positions</w:t>
+            </w:r>
+          </w:p>
+          <w:p>
+            <w:pPr>
+              <w:keepNext w:val="0"/>
+              <w:keepLines w:val="0"/>
+              <w:pageBreakBefore w:val="0"/>
+              <w:widowControl w:val="1"/>
+              <w:numPr>
                 <w:ilvl w:val="0"/>
                 <w:numId w:val="17"/>
               </w:numPr>
@@ -2488,6 +2907,38 @@
           </w:p>
           <w:p>
             <w:pPr>
+              <w:keepNext w:val="0"/>
+              <w:keepLines w:val="0"/>
+              <w:pageBreakBefore w:val="0"/>
+              <w:widowControl w:val="1"/>
+              <w:numPr>
+                <w:ilvl w:val="1"/>
+                <w:numId w:val="17"/>
+              </w:numPr>
+              <w:pBdr>
+                <w:top w:space="0" w:sz="0" w:val="nil"/>
+                <w:left w:space="0" w:sz="0" w:val="nil"/>
+                <w:bottom w:space="0" w:sz="0" w:val="nil"/>
+                <w:right w:space="0" w:sz="0" w:val="nil"/>
+                <w:between w:space="0" w:sz="0" w:val="nil"/>
+              </w:pBdr>
+              <w:shd w:fill="auto" w:val="clear"/>
+              <w:spacing w:after="160" w:before="0" w:line="259" w:lineRule="auto"/>
+              <w:ind w:left="1440" w:right="0" w:hanging="360"/>
+              <w:jc w:val="left"/>
+              <w:rPr>
+                <w:u w:val="none"/>
+              </w:rPr>
+            </w:pPr>
+            <w:r>
+              <w:rPr>
+                <w:rtl w:val="0"/>
+              </w:rPr>
+              <w:t xml:space="preserve">Post above arguments to be processed by the server. It’ll then display the results shown in C </w:t>
+            </w:r>
+          </w:p>
+          <w:p>
+            <w:pPr>
               <w:rPr/>
             </w:pPr>
             <w:r>
@@ -2530,12 +2981,12 @@
                 <wp:inline distB="0" distT="0" distL="0" distR="0">
                   <wp:extent cx="3568293" cy="2009104"/>
                   <wp:effectExtent b="0" l="0" r="0" t="0"/>
-                  <wp:docPr descr="Graphical user interface, Excel&#10;&#10;Description automatically generated" id="24" name="image25.jpg"/>
+                  <wp:docPr descr="Graphical user interface, Excel&#10;&#10;Description automatically generated" id="24" name="image20.jpg"/>
                   <a:graphic>
                     <a:graphicData uri="http://schemas.openxmlformats.org/drawingml/2006/picture">
                       <pic:pic>
                         <pic:nvPicPr>
-                          <pic:cNvPr descr="Graphical user interface, Excel&#10;&#10;Description automatically generated" id="0" name="image25.jpg"/>
+                          <pic:cNvPr descr="Graphical user interface, Excel&#10;&#10;Description automatically generated" id="0" name="image20.jpg"/>
                           <pic:cNvPicPr preferRelativeResize="0"/>
                         </pic:nvPicPr>
                         <pic:blipFill>
@@ -2692,6 +3143,38 @@
           </w:p>
           <w:p>
             <w:pPr>
+              <w:keepNext w:val="0"/>
+              <w:keepLines w:val="0"/>
+              <w:pageBreakBefore w:val="0"/>
+              <w:widowControl w:val="1"/>
+              <w:numPr>
+                <w:ilvl w:val="1"/>
+                <w:numId w:val="18"/>
+              </w:numPr>
+              <w:pBdr>
+                <w:top w:space="0" w:sz="0" w:val="nil"/>
+                <w:left w:space="0" w:sz="0" w:val="nil"/>
+                <w:bottom w:space="0" w:sz="0" w:val="nil"/>
+                <w:right w:space="0" w:sz="0" w:val="nil"/>
+                <w:between w:space="0" w:sz="0" w:val="nil"/>
+              </w:pBdr>
+              <w:shd w:fill="auto" w:val="clear"/>
+              <w:spacing w:after="160" w:before="0" w:line="259" w:lineRule="auto"/>
+              <w:ind w:left="1440" w:right="0" w:hanging="360"/>
+              <w:jc w:val="left"/>
+              <w:rPr>
+                <w:u w:val="none"/>
+              </w:rPr>
+            </w:pPr>
+            <w:r>
+              <w:rPr>
+                <w:rtl w:val="0"/>
+              </w:rPr>
+              <w:t xml:space="preserve">Displays focused product page that will require a get request for the products data</w:t>
+            </w:r>
+          </w:p>
+          <w:p>
+            <w:pPr>
               <w:rPr/>
             </w:pPr>
             <w:r>
@@ -2734,12 +3217,12 @@
                 <wp:inline distB="0" distT="0" distL="0" distR="0">
                   <wp:extent cx="3660845" cy="2061215"/>
                   <wp:effectExtent b="0" l="0" r="0" t="0"/>
-                  <wp:docPr descr="Graphical user interface, text, application, chat or text message&#10;&#10;Description automatically generated" id="27" name="image20.jpg"/>
+                  <wp:docPr descr="Graphical user interface, text, application, chat or text message&#10;&#10;Description automatically generated" id="27" name="image23.jpg"/>
                   <a:graphic>
                     <a:graphicData uri="http://schemas.openxmlformats.org/drawingml/2006/picture">
                       <pic:pic>
                         <pic:nvPicPr>
-                          <pic:cNvPr descr="Graphical user interface, text, application, chat or text message&#10;&#10;Description automatically generated" id="0" name="image20.jpg"/>
+                          <pic:cNvPr descr="Graphical user interface, text, application, chat or text message&#10;&#10;Description automatically generated" id="0" name="image23.jpg"/>
                           <pic:cNvPicPr preferRelativeResize="0"/>
                         </pic:nvPicPr>
                         <pic:blipFill>
@@ -2948,12 +3431,12 @@
                 <wp:inline distB="0" distT="0" distL="0" distR="0">
                   <wp:extent cx="3554473" cy="2001323"/>
                   <wp:effectExtent b="0" l="0" r="0" t="0"/>
-                  <wp:docPr descr="Graphical user interface&#10;&#10;Description automatically generated with medium confidence" id="26" name="image21.jpg"/>
+                  <wp:docPr descr="Graphical user interface&#10;&#10;Description automatically generated with medium confidence" id="26" name="image26.jpg"/>
                   <a:graphic>
                     <a:graphicData uri="http://schemas.openxmlformats.org/drawingml/2006/picture">
                       <pic:pic>
                         <pic:nvPicPr>
-                          <pic:cNvPr descr="Graphical user interface&#10;&#10;Description automatically generated with medium confidence" id="0" name="image21.jpg"/>
+                          <pic:cNvPr descr="Graphical user interface&#10;&#10;Description automatically generated with medium confidence" id="0" name="image26.jpg"/>
                           <pic:cNvPicPr preferRelativeResize="0"/>
                         </pic:nvPicPr>
                         <pic:blipFill>
@@ -3074,6 +3557,38 @@
               <w:pageBreakBefore w:val="0"/>
               <w:widowControl w:val="1"/>
               <w:numPr>
+                <w:ilvl w:val="1"/>
+                <w:numId w:val="2"/>
+              </w:numPr>
+              <w:pBdr>
+                <w:top w:space="0" w:sz="0" w:val="nil"/>
+                <w:left w:space="0" w:sz="0" w:val="nil"/>
+                <w:bottom w:space="0" w:sz="0" w:val="nil"/>
+                <w:right w:space="0" w:sz="0" w:val="nil"/>
+                <w:between w:space="0" w:sz="0" w:val="nil"/>
+              </w:pBdr>
+              <w:shd w:fill="auto" w:val="clear"/>
+              <w:spacing w:after="0" w:before="0" w:line="259" w:lineRule="auto"/>
+              <w:ind w:left="1440" w:right="0" w:hanging="360"/>
+              <w:jc w:val="left"/>
+              <w:rPr>
+                <w:u w:val="none"/>
+              </w:rPr>
+            </w:pPr>
+            <w:r>
+              <w:rPr>
+                <w:rtl w:val="0"/>
+              </w:rPr>
+              <w:t xml:space="preserve">Post to the server to update clients cart</w:t>
+            </w:r>
+          </w:p>
+          <w:p>
+            <w:pPr>
+              <w:keepNext w:val="0"/>
+              <w:keepLines w:val="0"/>
+              <w:pageBreakBefore w:val="0"/>
+              <w:widowControl w:val="1"/>
+              <w:numPr>
                 <w:ilvl w:val="0"/>
                 <w:numId w:val="2"/>
               </w:numPr>
@@ -3152,12 +3667,12 @@
                 <wp:inline distB="0" distT="0" distL="0" distR="0">
                   <wp:extent cx="3661902" cy="2061810"/>
                   <wp:effectExtent b="0" l="0" r="0" t="0"/>
-                  <wp:docPr descr="Graphical user interface, text, application, chat or text message, website&#10;&#10;Description automatically generated" id="29" name="image23.jpg"/>
+                  <wp:docPr descr="Graphical user interface, text, application, chat or text message, website&#10;&#10;Description automatically generated" id="29" name="image21.jpg"/>
                   <a:graphic>
                     <a:graphicData uri="http://schemas.openxmlformats.org/drawingml/2006/picture">
                       <pic:pic>
                         <pic:nvPicPr>
-                          <pic:cNvPr descr="Graphical user interface, text, application, chat or text message, website&#10;&#10;Description automatically generated" id="0" name="image23.jpg"/>
+                          <pic:cNvPr descr="Graphical user interface, text, application, chat or text message, website&#10;&#10;Description automatically generated" id="0" name="image21.jpg"/>
                           <pic:cNvPicPr preferRelativeResize="0"/>
                         </pic:nvPicPr>
                         <pic:blipFill>
@@ -3270,6 +3785,11 @@
               </w:rPr>
               <w:t xml:space="preserve">Exit, </w:t>
             </w:r>
+            <w:r>
+              <w:rPr>
+                <w:rtl w:val="0"/>
+              </w:rPr>
+            </w:r>
           </w:p>
           <w:p>
             <w:pPr>
@@ -3311,6 +3831,11 @@
               </w:rPr>
               <w:t xml:space="preserve">Check Out Check Out (Go to E),</w:t>
             </w:r>
+            <w:r>
+              <w:rPr>
+                <w:rtl w:val="0"/>
+              </w:rPr>
+            </w:r>
           </w:p>
           <w:p>
             <w:pPr>
@@ -3402,6 +3927,12 @@
               <w:rPr>
                 <w:rtl w:val="0"/>
               </w:rPr>
+              <w:t xml:space="preserve">Will require post requests in order to update the state for persistent data. Checking out is better defined at E.</w:t>
+            </w:r>
+            <w:r>
+              <w:rPr>
+                <w:rtl w:val="0"/>
+              </w:rPr>
             </w:r>
           </w:p>
         </w:tc>
@@ -3438,12 +3969,12 @@
                 <wp:inline distB="0" distT="0" distL="0" distR="0">
                   <wp:extent cx="4050005" cy="2280329"/>
                   <wp:effectExtent b="0" l="0" r="0" t="0"/>
-                  <wp:docPr descr="Graphical user interface, text, application, chat or text message, website&#10;&#10;Description automatically generated" id="28" name="image31.jpg"/>
+                  <wp:docPr descr="Graphical user interface, text, application, chat or text message, website&#10;&#10;Description automatically generated" id="28" name="image24.jpg"/>
                   <a:graphic>
                     <a:graphicData uri="http://schemas.openxmlformats.org/drawingml/2006/picture">
                       <pic:pic>
                         <pic:nvPicPr>
-                          <pic:cNvPr descr="Graphical user interface, text, application, chat or text message, website&#10;&#10;Description automatically generated" id="0" name="image31.jpg"/>
+                          <pic:cNvPr descr="Graphical user interface, text, application, chat or text message, website&#10;&#10;Description automatically generated" id="0" name="image24.jpg"/>
                           <pic:cNvPicPr preferRelativeResize="0"/>
                         </pic:nvPicPr>
                         <pic:blipFill>
@@ -3711,6 +4242,31 @@
               <w:t xml:space="preserve">Decrease Quantity</w:t>
             </w:r>
           </w:p>
+          <w:p>
+            <w:pPr>
+              <w:keepNext w:val="0"/>
+              <w:keepLines w:val="0"/>
+              <w:pageBreakBefore w:val="0"/>
+              <w:widowControl w:val="1"/>
+              <w:pBdr>
+                <w:top w:space="0" w:sz="0" w:val="nil"/>
+                <w:left w:space="0" w:sz="0" w:val="nil"/>
+                <w:bottom w:space="0" w:sz="0" w:val="nil"/>
+                <w:right w:space="0" w:sz="0" w:val="nil"/>
+                <w:between w:space="0" w:sz="0" w:val="nil"/>
+              </w:pBdr>
+              <w:shd w:fill="auto" w:val="clear"/>
+              <w:spacing w:after="160" w:before="0" w:line="259" w:lineRule="auto"/>
+              <w:ind w:right="0"/>
+              <w:jc w:val="left"/>
+              <w:rPr/>
+            </w:pPr>
+            <w:r>
+              <w:rPr>
+                <w:rtl w:val="0"/>
+              </w:rPr>
+            </w:r>
+          </w:p>
         </w:tc>
       </w:tr>
       <w:tr>
@@ -3745,12 +4301,12 @@
                 <wp:inline distB="0" distT="0" distL="0" distR="0">
                   <wp:extent cx="4023253" cy="2265266"/>
                   <wp:effectExtent b="0" l="0" r="0" t="0"/>
-                  <wp:docPr descr="A picture containing graphical user interface&#10;&#10;Description automatically generated" id="31" name="image27.jpg"/>
+                  <wp:docPr descr="A picture containing graphical user interface&#10;&#10;Description automatically generated" id="31" name="image31.jpg"/>
                   <a:graphic>
                     <a:graphicData uri="http://schemas.openxmlformats.org/drawingml/2006/picture">
                       <pic:pic>
                         <pic:nvPicPr>
-                          <pic:cNvPr descr="A picture containing graphical user interface&#10;&#10;Description automatically generated" id="0" name="image27.jpg"/>
+                          <pic:cNvPr descr="A picture containing graphical user interface&#10;&#10;Description automatically generated" id="0" name="image31.jpg"/>
                           <pic:cNvPicPr preferRelativeResize="0"/>
                         </pic:nvPicPr>
                         <pic:blipFill>
@@ -3875,6 +4431,17 @@
               <w:t xml:space="preserve">Pay (Sends you to PayPal), </w:t>
             </w:r>
           </w:p>
+          <w:p>
+            <w:pPr>
+              <w:rPr/>
+            </w:pPr>
+            <w:r>
+              <w:rPr>
+                <w:rtl w:val="0"/>
+              </w:rPr>
+              <w:t xml:space="preserve">This will invoke Paypal’s API and process the checkout, we will need to provide product variables here. This step will require a little additional research in order to be implemented. </w:t>
+            </w:r>
+          </w:p>
         </w:tc>
       </w:tr>
       <w:tr>
@@ -3915,7 +4482,7 @@
                 <w:u w:val="single"/>
                 <w:rtl w:val="0"/>
               </w:rPr>
-              <w:t xml:space="preserve">Transition from Guest Access to Regular Access</w:t>
+              <w:t xml:space="preserve">Shows Guest Access And Then Transitions to Regular User Access</w:t>
             </w:r>
           </w:p>
         </w:tc>
@@ -4021,12 +4588,12 @@
                 <wp:inline distB="0" distT="0" distL="0" distR="0">
                   <wp:extent cx="4007754" cy="2256540"/>
                   <wp:effectExtent b="0" l="0" r="0" t="0"/>
-                  <wp:docPr descr="A picture containing text, screenshot, clock&#10;&#10;Description automatically generated" id="30" name="image30.jpg"/>
+                  <wp:docPr descr="A picture containing text, screenshot, clock&#10;&#10;Description automatically generated" id="30" name="image29.jpg"/>
                   <a:graphic>
                     <a:graphicData uri="http://schemas.openxmlformats.org/drawingml/2006/picture">
                       <pic:pic>
                         <pic:nvPicPr>
-                          <pic:cNvPr descr="A picture containing text, screenshot, clock&#10;&#10;Description automatically generated" id="0" name="image30.jpg"/>
+                          <pic:cNvPr descr="A picture containing text, screenshot, clock&#10;&#10;Description automatically generated" id="0" name="image29.jpg"/>
                           <pic:cNvPicPr preferRelativeResize="0"/>
                         </pic:nvPicPr>
                         <pic:blipFill>
@@ -4139,6 +4706,11 @@
               </w:rPr>
               <w:t xml:space="preserve">Navigation Bar (Go to F), </w:t>
             </w:r>
+            <w:r>
+              <w:rPr>
+                <w:rtl w:val="0"/>
+              </w:rPr>
+            </w:r>
           </w:p>
           <w:p>
             <w:pPr>
@@ -4386,6 +4958,32 @@
               <w:t xml:space="preserve">ViewProductPage Option (Go to D)</w:t>
             </w:r>
           </w:p>
+          <w:p>
+            <w:pPr>
+              <w:keepNext w:val="0"/>
+              <w:keepLines w:val="0"/>
+              <w:pageBreakBefore w:val="0"/>
+              <w:widowControl w:val="1"/>
+              <w:pBdr>
+                <w:top w:space="0" w:sz="0" w:val="nil"/>
+                <w:left w:space="0" w:sz="0" w:val="nil"/>
+                <w:bottom w:space="0" w:sz="0" w:val="nil"/>
+                <w:right w:space="0" w:sz="0" w:val="nil"/>
+                <w:between w:space="0" w:sz="0" w:val="nil"/>
+              </w:pBdr>
+              <w:shd w:fill="auto" w:val="clear"/>
+              <w:spacing w:after="160" w:before="0" w:line="259" w:lineRule="auto"/>
+              <w:ind w:left="720" w:right="0" w:firstLine="0"/>
+              <w:jc w:val="left"/>
+              <w:rPr/>
+            </w:pPr>
+            <w:r>
+              <w:rPr>
+                <w:rtl w:val="0"/>
+              </w:rPr>
+              <w:t xml:space="preserve">These features were defined in the preceding A section</w:t>
+            </w:r>
+          </w:p>
         </w:tc>
       </w:tr>
       <w:tr>
@@ -4420,12 +5018,12 @@
                 <wp:inline distB="0" distT="0" distL="0" distR="0">
                   <wp:extent cx="4117043" cy="2318074"/>
                   <wp:effectExtent b="0" l="0" r="0" t="0"/>
-                  <wp:docPr descr="A screenshot of a computer&#10;&#10;Description automatically generated with low confidence" id="34" name="image36.jpg"/>
+                  <wp:docPr descr="A screenshot of a computer&#10;&#10;Description automatically generated with low confidence" id="34" name="image33.jpg"/>
                   <a:graphic>
                     <a:graphicData uri="http://schemas.openxmlformats.org/drawingml/2006/picture">
                       <pic:pic>
                         <pic:nvPicPr>
-                          <pic:cNvPr descr="A screenshot of a computer&#10;&#10;Description automatically generated with low confidence" id="0" name="image36.jpg"/>
+                          <pic:cNvPr descr="A screenshot of a computer&#10;&#10;Description automatically generated with low confidence" id="0" name="image33.jpg"/>
                           <pic:cNvPicPr preferRelativeResize="0"/>
                         </pic:nvPicPr>
                         <pic:blipFill>
@@ -4629,6 +5227,12 @@
               <w:rPr>
                 <w:rtl w:val="0"/>
               </w:rPr>
+              <w:t xml:space="preserve">Selecting an option will invoke a get request to the server in order to retrieve the products in their respective categories. The rest is handled in bootstrap.</w:t>
+            </w:r>
+            <w:r>
+              <w:rPr>
+                <w:rtl w:val="0"/>
+              </w:rPr>
             </w:r>
           </w:p>
         </w:tc>
@@ -4665,12 +5269,12 @@
                 <wp:inline distB="0" distT="0" distL="0" distR="0">
                   <wp:extent cx="3932386" cy="2214104"/>
                   <wp:effectExtent b="0" l="0" r="0" t="0"/>
-                  <wp:docPr descr="Graphical user interface&#10;&#10;Description automatically generated" id="32" name="image33.jpg"/>
+                  <wp:docPr descr="Graphical user interface&#10;&#10;Description automatically generated" id="32" name="image39.jpg"/>
                   <a:graphic>
                     <a:graphicData uri="http://schemas.openxmlformats.org/drawingml/2006/picture">
                       <pic:pic>
                         <pic:nvPicPr>
-                          <pic:cNvPr descr="Graphical user interface&#10;&#10;Description automatically generated" id="0" name="image33.jpg"/>
+                          <pic:cNvPr descr="Graphical user interface&#10;&#10;Description automatically generated" id="0" name="image39.jpg"/>
                           <pic:cNvPicPr preferRelativeResize="0"/>
                         </pic:nvPicPr>
                         <pic:blipFill>
@@ -5019,6 +5623,85 @@
               <w:t xml:space="preserve">Exit (By clicking background)</w:t>
             </w:r>
           </w:p>
+          <w:p>
+            <w:pPr>
+              <w:keepNext w:val="0"/>
+              <w:keepLines w:val="0"/>
+              <w:pageBreakBefore w:val="0"/>
+              <w:widowControl w:val="1"/>
+              <w:pBdr>
+                <w:top w:space="0" w:sz="0" w:val="nil"/>
+                <w:left w:space="0" w:sz="0" w:val="nil"/>
+                <w:bottom w:space="0" w:sz="0" w:val="nil"/>
+                <w:right w:space="0" w:sz="0" w:val="nil"/>
+                <w:between w:space="0" w:sz="0" w:val="nil"/>
+              </w:pBdr>
+              <w:shd w:fill="auto" w:val="clear"/>
+              <w:spacing w:after="160" w:before="0" w:line="259" w:lineRule="auto"/>
+              <w:ind w:left="0" w:right="0" w:firstLine="0"/>
+              <w:jc w:val="left"/>
+              <w:rPr/>
+            </w:pPr>
+            <w:r>
+              <w:rPr>
+                <w:rtl w:val="0"/>
+              </w:rPr>
+              <w:t xml:space="preserve">Technicalities:</w:t>
+            </w:r>
+          </w:p>
+          <w:p>
+            <w:pPr>
+              <w:numPr>
+                <w:ilvl w:val="0"/>
+                <w:numId w:val="16"/>
+              </w:numPr>
+              <w:spacing w:line="259" w:lineRule="auto"/>
+              <w:ind w:left="720" w:hanging="360"/>
+            </w:pPr>
+            <w:r>
+              <w:rPr>
+                <w:rtl w:val="0"/>
+              </w:rPr>
+              <w:t xml:space="preserve">Javascript backend must be capable of knowing if the user is authenticated or not, if so then this open is made visible</w:t>
+            </w:r>
+          </w:p>
+          <w:p>
+            <w:pPr>
+              <w:numPr>
+                <w:ilvl w:val="0"/>
+                <w:numId w:val="16"/>
+              </w:numPr>
+              <w:spacing w:line="259" w:lineRule="auto"/>
+              <w:ind w:left="720" w:hanging="360"/>
+            </w:pPr>
+            <w:r>
+              <w:rPr>
+                <w:rtl w:val="0"/>
+              </w:rPr>
+              <w:t xml:space="preserve">It will allow a general search over product names, it may be best to organize data to achieve proficient searches.</w:t>
+            </w:r>
+          </w:p>
+          <w:p>
+            <w:pPr>
+              <w:numPr>
+                <w:ilvl w:val="0"/>
+                <w:numId w:val="16"/>
+              </w:numPr>
+              <w:spacing w:line="259" w:lineRule="auto"/>
+              <w:ind w:left="720" w:hanging="360"/>
+            </w:pPr>
+            <w:r>
+              <w:rPr>
+                <w:rtl w:val="0"/>
+              </w:rPr>
+              <w:t xml:space="preserve">The search option must send a post request containing the data entry to work properly</w:t>
+            </w:r>
+            <w:r>
+              <w:rPr>
+                <w:rtl w:val="0"/>
+              </w:rPr>
+            </w:r>
+          </w:p>
         </w:tc>
       </w:tr>
       <w:tr>
@@ -5053,12 +5736,12 @@
                 <wp:inline distB="0" distT="0" distL="0" distR="0">
                   <wp:extent cx="4121137" cy="2320379"/>
                   <wp:effectExtent b="0" l="0" r="0" t="0"/>
-                  <wp:docPr descr="Graphical user interface&#10;&#10;Description automatically generated" id="35" name="image39.jpg"/>
+                  <wp:docPr descr="Graphical user interface&#10;&#10;Description automatically generated" id="35" name="image34.jpg"/>
                   <a:graphic>
                     <a:graphicData uri="http://schemas.openxmlformats.org/drawingml/2006/picture">
                       <pic:pic>
                         <pic:nvPicPr>
-                          <pic:cNvPr descr="Graphical user interface&#10;&#10;Description automatically generated" id="0" name="image39.jpg"/>
+                          <pic:cNvPr descr="Graphical user interface&#10;&#10;Description automatically generated" id="0" name="image34.jpg"/>
                           <pic:cNvPicPr preferRelativeResize="0"/>
                         </pic:nvPicPr>
                         <pic:blipFill>
@@ -5247,12 +5930,12 @@
                 <wp:inline distB="0" distT="0" distL="0" distR="0">
                   <wp:extent cx="4310340" cy="2426909"/>
                   <wp:effectExtent b="0" l="0" r="0" t="0"/>
-                  <wp:docPr descr="Graphical user interface, application, chat or text message&#10;&#10;Description automatically generated" id="36" name="image40.jpg"/>
+                  <wp:docPr descr="Graphical user interface, application, chat or text message&#10;&#10;Description automatically generated" id="36" name="image35.jpg"/>
                   <a:graphic>
                     <a:graphicData uri="http://schemas.openxmlformats.org/drawingml/2006/picture">
                       <pic:pic>
                         <pic:nvPicPr>
-                          <pic:cNvPr descr="Graphical user interface, application, chat or text message&#10;&#10;Description automatically generated" id="0" name="image40.jpg"/>
+                          <pic:cNvPr descr="Graphical user interface, application, chat or text message&#10;&#10;Description automatically generated" id="0" name="image35.jpg"/>
                           <pic:cNvPicPr preferRelativeResize="0"/>
                         </pic:nvPicPr>
                         <pic:blipFill>
@@ -5415,6 +6098,12 @@
               <w:rPr>
                 <w:rtl w:val="0"/>
               </w:rPr>
+              <w:t xml:space="preserve">Both button processes will trigger the dom to re render separate html frontends.</w:t>
+            </w:r>
+            <w:r>
+              <w:rPr>
+                <w:rtl w:val="0"/>
+              </w:rPr>
             </w:r>
           </w:p>
         </w:tc>
@@ -5451,12 +6140,12 @@
                 <wp:inline distB="0" distT="0" distL="0" distR="0">
                   <wp:extent cx="4426635" cy="2492388"/>
                   <wp:effectExtent b="0" l="0" r="0" t="0"/>
-                  <wp:docPr descr="Table&#10;&#10;Description automatically generated with medium confidence" id="37" name="image29.jpg"/>
+                  <wp:docPr descr="Table&#10;&#10;Description automatically generated with medium confidence" id="37" name="image36.jpg"/>
                   <a:graphic>
                     <a:graphicData uri="http://schemas.openxmlformats.org/drawingml/2006/picture">
                       <pic:pic>
                         <pic:nvPicPr>
-                          <pic:cNvPr descr="Table&#10;&#10;Description automatically generated with medium confidence" id="0" name="image29.jpg"/>
+                          <pic:cNvPr descr="Table&#10;&#10;Description automatically generated with medium confidence" id="0" name="image36.jpg"/>
                           <pic:cNvPicPr preferRelativeResize="0"/>
                         </pic:nvPicPr>
                         <pic:blipFill>
@@ -5594,6 +6283,12 @@
             <w:pPr>
               <w:rPr/>
             </w:pPr>
+            <w:r>
+              <w:rPr>
+                <w:rtl w:val="0"/>
+              </w:rPr>
+              <w:t xml:space="preserve">This page is incredibly important, it will need to send post requests to the server to find out if the data we are using is not only correctly formatted, but also if it currently exists in memory. We’re going to have to use the DOM to communicate that information to the client’s frontend.</w:t>
+            </w:r>
             <w:r>
               <w:rPr>
                 <w:rtl w:val="0"/>
@@ -5776,6 +6471,32 @@
           </w:p>
           <w:p>
             <w:pPr>
+              <w:keepNext w:val="0"/>
+              <w:keepLines w:val="0"/>
+              <w:pageBreakBefore w:val="0"/>
+              <w:widowControl w:val="1"/>
+              <w:pBdr>
+                <w:top w:space="0" w:sz="0" w:val="nil"/>
+                <w:left w:space="0" w:sz="0" w:val="nil"/>
+                <w:bottom w:space="0" w:sz="0" w:val="nil"/>
+                <w:right w:space="0" w:sz="0" w:val="nil"/>
+                <w:between w:space="0" w:sz="0" w:val="nil"/>
+              </w:pBdr>
+              <w:shd w:fill="auto" w:val="clear"/>
+              <w:spacing w:after="160" w:before="0" w:line="259" w:lineRule="auto"/>
+              <w:ind w:right="0"/>
+              <w:jc w:val="left"/>
+              <w:rPr/>
+            </w:pPr>
+            <w:r>
+              <w:rPr>
+                <w:rtl w:val="0"/>
+              </w:rPr>
+              <w:t xml:space="preserve">Send a post request to the server in order to validate the login and let the server know we have an active session we need to keep track of. In order to maintain the active session, we need to periodically make sure the client’s still there, and we also need to reap idle connections if they aren’t. It’s okay to have multiple windows, so we must identify each session on its ip:src port pair.  </w:t>
+            </w:r>
+          </w:p>
+          <w:p>
+            <w:pPr>
               <w:rPr/>
             </w:pPr>
             <w:r>
@@ -5824,7 +6545,7 @@
                 <w:u w:val="single"/>
                 <w:rtl w:val="0"/>
               </w:rPr>
-              <w:t xml:space="preserve">User Access</w:t>
+              <w:t xml:space="preserve">Regular User Access</w:t>
             </w:r>
           </w:p>
         </w:tc>
@@ -5907,12 +6628,12 @@
                 <wp:inline distB="0" distT="0" distL="0" distR="0">
                   <wp:extent cx="4351315" cy="2449979"/>
                   <wp:effectExtent b="0" l="0" r="0" t="0"/>
-                  <wp:docPr descr="Graphical user interface&#10;&#10;Description automatically generated" id="39" name="image34.jpg"/>
+                  <wp:docPr descr="Graphical user interface&#10;&#10;Description automatically generated" id="39" name="image38.jpg"/>
                   <a:graphic>
                     <a:graphicData uri="http://schemas.openxmlformats.org/drawingml/2006/picture">
                       <pic:pic>
                         <pic:nvPicPr>
-                          <pic:cNvPr descr="Graphical user interface&#10;&#10;Description automatically generated" id="0" name="image34.jpg"/>
+                          <pic:cNvPr descr="Graphical user interface&#10;&#10;Description automatically generated" id="0" name="image38.jpg"/>
                           <pic:cNvPicPr preferRelativeResize="0"/>
                         </pic:nvPicPr>
                         <pic:blipFill>
@@ -6075,7 +6796,54 @@
                 <w:vertAlign w:val="baseline"/>
                 <w:rtl w:val="0"/>
               </w:rPr>
-              <w:t xml:space="preserve">Add to Wishlist (+) (Go to M), </w:t>
+              <w:t xml:space="preserve">Add to Wishlist (+) (Go to M),</w:t>
+            </w:r>
+          </w:p>
+          <w:p>
+            <w:pPr>
+              <w:keepNext w:val="0"/>
+              <w:keepLines w:val="0"/>
+              <w:pageBreakBefore w:val="0"/>
+              <w:widowControl w:val="1"/>
+              <w:numPr>
+                <w:ilvl w:val="1"/>
+                <w:numId w:val="15"/>
+              </w:numPr>
+              <w:pBdr>
+                <w:top w:space="0" w:sz="0" w:val="nil"/>
+                <w:left w:space="0" w:sz="0" w:val="nil"/>
+                <w:bottom w:space="0" w:sz="0" w:val="nil"/>
+                <w:right w:space="0" w:sz="0" w:val="nil"/>
+                <w:between w:space="0" w:sz="0" w:val="nil"/>
+              </w:pBdr>
+              <w:shd w:fill="auto" w:val="clear"/>
+              <w:spacing w:after="0" w:before="0" w:line="259" w:lineRule="auto"/>
+              <w:ind w:left="1440" w:right="0" w:hanging="360"/>
+              <w:jc w:val="left"/>
+              <w:rPr/>
+            </w:pPr>
+            <w:r>
+              <w:rPr>
+                <w:rtl w:val="0"/>
+              </w:rPr>
+              <w:t xml:space="preserve">Opens modal using bootstrap displaying wish lists to add the product to</w:t>
+            </w:r>
+            <w:r>
+              <w:rPr>
+                <w:rFonts w:ascii="Calibri" w:cs="Calibri" w:eastAsia="Calibri" w:hAnsi="Calibri"/>
+                <w:b w:val="0"/>
+                <w:i w:val="0"/>
+                <w:smallCaps w:val="0"/>
+                <w:strike w:val="0"/>
+                <w:color w:val="000000"/>
+                <w:sz w:val="22"/>
+                <w:szCs w:val="22"/>
+                <w:u w:val="none"/>
+                <w:shd w:fill="auto" w:val="clear"/>
+                <w:vertAlign w:val="baseline"/>
+                <w:rtl w:val="0"/>
+              </w:rPr>
+              <w:t xml:space="preserve"> </w:t>
             </w:r>
           </w:p>
           <w:p>
@@ -6118,6 +6886,36 @@
               </w:rPr>
               <w:t xml:space="preserve">Account Page (Go to N)</w:t>
             </w:r>
+            <w:r>
+              <w:rPr>
+                <w:rtl w:val="0"/>
+              </w:rPr>
+            </w:r>
+          </w:p>
+          <w:p>
+            <w:pPr>
+              <w:keepNext w:val="0"/>
+              <w:keepLines w:val="0"/>
+              <w:pageBreakBefore w:val="0"/>
+              <w:widowControl w:val="1"/>
+              <w:pBdr>
+                <w:top w:space="0" w:sz="0" w:val="nil"/>
+                <w:left w:space="0" w:sz="0" w:val="nil"/>
+                <w:bottom w:space="0" w:sz="0" w:val="nil"/>
+                <w:right w:space="0" w:sz="0" w:val="nil"/>
+                <w:between w:space="0" w:sz="0" w:val="nil"/>
+              </w:pBdr>
+              <w:shd w:fill="auto" w:val="clear"/>
+              <w:spacing w:after="160" w:before="0" w:line="259" w:lineRule="auto"/>
+              <w:ind w:right="0"/>
+              <w:jc w:val="left"/>
+              <w:rPr/>
+            </w:pPr>
+            <w:r>
+              <w:rPr>
+                <w:rtl w:val="0"/>
+              </w:rPr>
+            </w:r>
           </w:p>
           <w:p>
             <w:pPr>
@@ -6163,12 +6961,12 @@
                 <wp:inline distB="0" distT="0" distL="0" distR="0">
                   <wp:extent cx="4443128" cy="2501674"/>
                   <wp:effectExtent b="0" l="0" r="0" t="0"/>
-                  <wp:docPr descr="Graphical user interface, text, application, chat or text message&#10;&#10;Description automatically generated" id="40" name="image35.jpg"/>
+                  <wp:docPr descr="Graphical user interface, text, application, chat or text message&#10;&#10;Description automatically generated" id="40" name="image41.jpg"/>
                   <a:graphic>
                     <a:graphicData uri="http://schemas.openxmlformats.org/drawingml/2006/picture">
                       <pic:pic>
                         <pic:nvPicPr>
-                          <pic:cNvPr descr="Graphical user interface, text, application, chat or text message&#10;&#10;Description automatically generated" id="0" name="image35.jpg"/>
+                          <pic:cNvPr descr="Graphical user interface, text, application, chat or text message&#10;&#10;Description automatically generated" id="0" name="image41.jpg"/>
                           <pic:cNvPicPr preferRelativeResize="0"/>
                         </pic:nvPicPr>
                         <pic:blipFill>
@@ -6372,6 +7170,12 @@
               <w:rPr>
                 <w:rtl w:val="0"/>
               </w:rPr>
+              <w:t xml:space="preserve">This will post new data to the server under the user who activated it. It will create a new list that they can then add products to.</w:t>
+            </w:r>
+            <w:r>
+              <w:rPr>
+                <w:rtl w:val="0"/>
+              </w:rPr>
             </w:r>
           </w:p>
         </w:tc>
@@ -6408,12 +7212,12 @@
                 <wp:inline distB="0" distT="0" distL="0" distR="0">
                   <wp:extent cx="4377317" cy="2464620"/>
                   <wp:effectExtent b="0" l="0" r="0" t="0"/>
-                  <wp:docPr descr="Graphical user interface, text, application, chat or text message&#10;&#10;Description automatically generated" id="41" name="image42.jpg"/>
+                  <wp:docPr descr="Graphical user interface, text, application, chat or text message&#10;&#10;Description automatically generated" id="41" name="image40.jpg"/>
                   <a:graphic>
                     <a:graphicData uri="http://schemas.openxmlformats.org/drawingml/2006/picture">
                       <pic:pic>
                         <pic:nvPicPr>
-                          <pic:cNvPr descr="Graphical user interface, text, application, chat or text message&#10;&#10;Description automatically generated" id="0" name="image42.jpg"/>
+                          <pic:cNvPr descr="Graphical user interface, text, application, chat or text message&#10;&#10;Description automatically generated" id="0" name="image40.jpg"/>
                           <pic:cNvPicPr preferRelativeResize="0"/>
                         </pic:nvPicPr>
                         <pic:blipFill>
@@ -6571,12 +7375,12 @@
                 <wp:inline distB="0" distT="0" distL="0" distR="0">
                   <wp:extent cx="4452988" cy="2989713"/>
                   <wp:effectExtent b="0" l="0" r="0" t="0"/>
-                  <wp:docPr descr="Graphical user interface, text, application, chat or text message&#10;&#10;Description automatically generated" id="42" name="image41.jpg"/>
+                  <wp:docPr descr="Graphical user interface, text, application, chat or text message&#10;&#10;Description automatically generated" id="42" name="image42.jpg"/>
                   <a:graphic>
                     <a:graphicData uri="http://schemas.openxmlformats.org/drawingml/2006/picture">
                       <pic:pic>
                         <pic:nvPicPr>
-                          <pic:cNvPr descr="Graphical user interface, text, application, chat or text message&#10;&#10;Description automatically generated" id="0" name="image41.jpg"/>
+                          <pic:cNvPr descr="Graphical user interface, text, application, chat or text message&#10;&#10;Description automatically generated" id="0" name="image42.jpg"/>
                           <pic:cNvPicPr preferRelativeResize="0"/>
                         </pic:nvPicPr>
                         <pic:blipFill>
@@ -6785,12 +7589,12 @@
                 <wp:inline distB="0" distT="0" distL="0" distR="0">
                   <wp:extent cx="4123365" cy="2321634"/>
                   <wp:effectExtent b="0" l="0" r="0" t="0"/>
-                  <wp:docPr descr="Graphical user interface, application&#10;&#10;Description automatically generated" id="13" name="image4.jpg"/>
+                  <wp:docPr descr="Graphical user interface, application&#10;&#10;Description automatically generated" id="13" name="image11.jpg"/>
                   <a:graphic>
                     <a:graphicData uri="http://schemas.openxmlformats.org/drawingml/2006/picture">
                       <pic:pic>
                         <pic:nvPicPr>
-                          <pic:cNvPr descr="Graphical user interface, application&#10;&#10;Description automatically generated" id="0" name="image4.jpg"/>
+                          <pic:cNvPr descr="Graphical user interface, application&#10;&#10;Description automatically generated" id="0" name="image11.jpg"/>
                           <pic:cNvPicPr preferRelativeResize="0"/>
                         </pic:nvPicPr>
                         <pic:blipFill>
@@ -7029,6 +7833,32 @@
           </w:p>
           <w:p>
             <w:pPr>
+              <w:keepNext w:val="0"/>
+              <w:keepLines w:val="0"/>
+              <w:pageBreakBefore w:val="0"/>
+              <w:widowControl w:val="1"/>
+              <w:pBdr>
+                <w:top w:space="0" w:sz="0" w:val="nil"/>
+                <w:left w:space="0" w:sz="0" w:val="nil"/>
+                <w:bottom w:space="0" w:sz="0" w:val="nil"/>
+                <w:right w:space="0" w:sz="0" w:val="nil"/>
+                <w:between w:space="0" w:sz="0" w:val="nil"/>
+              </w:pBdr>
+              <w:shd w:fill="auto" w:val="clear"/>
+              <w:spacing w:after="160" w:before="0" w:line="259" w:lineRule="auto"/>
+              <w:ind w:right="0"/>
+              <w:jc w:val="left"/>
+              <w:rPr/>
+            </w:pPr>
+            <w:r>
+              <w:rPr>
+                <w:rtl w:val="0"/>
+              </w:rPr>
+              <w:t xml:space="preserve">This will require a post request because we need to identify the client before we can actually retrieve the data we need to display here. We will need to post the required arguments and get a response showing account information.</w:t>
+            </w:r>
+          </w:p>
+          <w:p>
+            <w:pPr>
               <w:rPr/>
             </w:pPr>
             <w:r>
@@ -7071,12 +7901,12 @@
                 <wp:inline distB="0" distT="0" distL="0" distR="0">
                   <wp:extent cx="4035087" cy="2271930"/>
                   <wp:effectExtent b="0" l="0" r="0" t="0"/>
-                  <wp:docPr descr="Graphical user interface&#10;&#10;Description automatically generated with medium confidence" id="14" name="image22.jpg"/>
+                  <wp:docPr descr="Graphical user interface&#10;&#10;Description automatically generated with medium confidence" id="14" name="image18.jpg"/>
                   <a:graphic>
                     <a:graphicData uri="http://schemas.openxmlformats.org/drawingml/2006/picture">
                       <pic:pic>
                         <pic:nvPicPr>
-                          <pic:cNvPr descr="Graphical user interface&#10;&#10;Description automatically generated with medium confidence" id="0" name="image22.jpg"/>
+                          <pic:cNvPr descr="Graphical user interface&#10;&#10;Description automatically generated with medium confidence" id="0" name="image18.jpg"/>
                           <pic:cNvPicPr preferRelativeResize="0"/>
                         </pic:nvPicPr>
                         <pic:blipFill>
@@ -7248,6 +8078,12 @@
               <w:rPr>
                 <w:rtl w:val="0"/>
               </w:rPr>
+              <w:t xml:space="preserve">This will require a post request because we need to identify the client before we can actually retrieve the data we need to display here. We will need to post the required arguments and get a response showing wishlist information.</w:t>
+            </w:r>
+            <w:r>
+              <w:rPr>
+                <w:rtl w:val="0"/>
+              </w:rPr>
             </w:r>
           </w:p>
         </w:tc>
@@ -7284,12 +8120,12 @@
                 <wp:inline distB="0" distT="0" distL="0" distR="0">
                   <wp:extent cx="4177439" cy="2352080"/>
                   <wp:effectExtent b="0" l="0" r="0" t="0"/>
-                  <wp:docPr descr="Graphical user interface, application&#10;&#10;Description automatically generated" id="15" name="image11.jpg"/>
+                  <wp:docPr descr="Graphical user interface, application&#10;&#10;Description automatically generated" id="15" name="image5.jpg"/>
                   <a:graphic>
                     <a:graphicData uri="http://schemas.openxmlformats.org/drawingml/2006/picture">
                       <pic:pic>
                         <pic:nvPicPr>
-                          <pic:cNvPr descr="Graphical user interface, application&#10;&#10;Description automatically generated" id="0" name="image11.jpg"/>
+                          <pic:cNvPr descr="Graphical user interface, application&#10;&#10;Description automatically generated" id="0" name="image5.jpg"/>
                           <pic:cNvPicPr preferRelativeResize="0"/>
                         </pic:nvPicPr>
                         <pic:blipFill>
@@ -7452,6 +8288,12 @@
               <w:rPr>
                 <w:rtl w:val="0"/>
               </w:rPr>
+              <w:t xml:space="preserve">A post request will need to send the entered data over to be verified by the server, which should then let the client know what to render using the DOM.</w:t>
+            </w:r>
+            <w:r>
+              <w:rPr>
+                <w:rtl w:val="0"/>
+              </w:rPr>
             </w:r>
           </w:p>
         </w:tc>
@@ -7544,12 +8386,12 @@
                 <wp:inline distB="0" distT="0" distL="0" distR="0">
                   <wp:extent cx="4013131" cy="2259567"/>
                   <wp:effectExtent b="0" l="0" r="0" t="0"/>
-                  <wp:docPr descr="A picture containing text, clock&#10;&#10;Description automatically generated" id="16" name="image9.jpg"/>
+                  <wp:docPr descr="A picture containing text, clock&#10;&#10;Description automatically generated" id="16" name="image19.jpg"/>
                   <a:graphic>
                     <a:graphicData uri="http://schemas.openxmlformats.org/drawingml/2006/picture">
                       <pic:pic>
                         <pic:nvPicPr>
-                          <pic:cNvPr descr="A picture containing text, clock&#10;&#10;Description automatically generated" id="0" name="image9.jpg"/>
+                          <pic:cNvPr descr="A picture containing text, clock&#10;&#10;Description automatically generated" id="0" name="image19.jpg"/>
                           <pic:cNvPicPr preferRelativeResize="0"/>
                         </pic:nvPicPr>
                         <pic:blipFill>
@@ -7876,6 +8718,12 @@
               <w:rPr>
                 <w:rtl w:val="0"/>
               </w:rPr>
+              <w:t xml:space="preserve">Aside from the general features already described, we can now remove products from the view if we want. This should update the storefront’s presentation itself in persistent memory. It’ll require a post request indicating the product we want gone.</w:t>
+            </w:r>
+            <w:r>
+              <w:rPr>
+                <w:rtl w:val="0"/>
+              </w:rPr>
             </w:r>
           </w:p>
         </w:tc>
@@ -7912,12 +8760,12 @@
                 <wp:inline distB="0" distT="0" distL="0" distR="0">
                   <wp:extent cx="4202241" cy="2366044"/>
                   <wp:effectExtent b="0" l="0" r="0" t="0"/>
-                  <wp:docPr descr="Graphical user interface, text, application, chat or text message&#10;&#10;Description automatically generated" id="17" name="image17.jpg"/>
+                  <wp:docPr descr="Graphical user interface, text, application, chat or text message&#10;&#10;Description automatically generated" id="17" name="image7.jpg"/>
                   <a:graphic>
                     <a:graphicData uri="http://schemas.openxmlformats.org/drawingml/2006/picture">
                       <pic:pic>
                         <pic:nvPicPr>
-                          <pic:cNvPr descr="Graphical user interface, text, application, chat or text message&#10;&#10;Description automatically generated" id="0" name="image17.jpg"/>
+                          <pic:cNvPr descr="Graphical user interface, text, application, chat or text message&#10;&#10;Description automatically generated" id="0" name="image7.jpg"/>
                           <pic:cNvPicPr preferRelativeResize="0"/>
                         </pic:nvPicPr>
                         <pic:blipFill>
@@ -8106,12 +8954,12 @@
                 <wp:inline distB="0" distT="0" distL="0" distR="0">
                   <wp:extent cx="4215353" cy="2373427"/>
                   <wp:effectExtent b="0" l="0" r="0" t="0"/>
-                  <wp:docPr descr="Graphical user interface, Excel&#10;&#10;Description automatically generated with medium confidence" id="18" name="image18.jpg"/>
+                  <wp:docPr descr="Graphical user interface, Excel&#10;&#10;Description automatically generated with medium confidence" id="18" name="image2.jpg"/>
                   <a:graphic>
                     <a:graphicData uri="http://schemas.openxmlformats.org/drawingml/2006/picture">
                       <pic:pic>
                         <pic:nvPicPr>
-                          <pic:cNvPr descr="Graphical user interface, Excel&#10;&#10;Description automatically generated with medium confidence" id="0" name="image18.jpg"/>
+                          <pic:cNvPr descr="Graphical user interface, Excel&#10;&#10;Description automatically generated with medium confidence" id="0" name="image2.jpg"/>
                           <pic:cNvPicPr preferRelativeResize="0"/>
                         </pic:nvPicPr>
                         <pic:blipFill>
@@ -8210,12 +9058,12 @@
                 <wp:inline distB="0" distT="0" distL="0" distR="0">
                   <wp:extent cx="4152659" cy="2338128"/>
                   <wp:effectExtent b="0" l="0" r="0" t="0"/>
-                  <wp:docPr descr="Graphical user interface&#10;&#10;Description automatically generated with medium confidence" id="19" name="image28.jpg"/>
+                  <wp:docPr descr="Graphical user interface&#10;&#10;Description automatically generated with medium confidence" id="19" name="image15.jpg"/>
                   <a:graphic>
                     <a:graphicData uri="http://schemas.openxmlformats.org/drawingml/2006/picture">
                       <pic:pic>
                         <pic:nvPicPr>
-                          <pic:cNvPr descr="Graphical user interface&#10;&#10;Description automatically generated with medium confidence" id="0" name="image28.jpg"/>
+                          <pic:cNvPr descr="Graphical user interface&#10;&#10;Description automatically generated with medium confidence" id="0" name="image15.jpg"/>
                           <pic:cNvPicPr preferRelativeResize="0"/>
                         </pic:nvPicPr>
                         <pic:blipFill>
@@ -8460,6 +9308,12 @@
               <w:rPr>
                 <w:rtl w:val="0"/>
               </w:rPr>
+              <w:t xml:space="preserve">In order to display this screen we will need to do a get request that pulls all the data for us to present. Products will need a mutable data structure that maintains its available features. A dictionary seems suitable, we will post any added/removed/modified features to the server. </w:t>
+            </w:r>
+            <w:r>
+              <w:rPr>
+                <w:rtl w:val="0"/>
+              </w:rPr>
             </w:r>
           </w:p>
         </w:tc>
@@ -8496,12 +9350,12 @@
                 <wp:inline distB="0" distT="0" distL="0" distR="0">
                   <wp:extent cx="4251652" cy="2393865"/>
                   <wp:effectExtent b="0" l="0" r="0" t="0"/>
-                  <wp:docPr descr="Graphical user interface, application&#10;&#10;Description automatically generated" id="20" name="image6.jpg"/>
+                  <wp:docPr descr="Graphical user interface, application&#10;&#10;Description automatically generated" id="20" name="image4.jpg"/>
                   <a:graphic>
                     <a:graphicData uri="http://schemas.openxmlformats.org/drawingml/2006/picture">
                       <pic:pic>
                         <pic:nvPicPr>
-                          <pic:cNvPr descr="Graphical user interface, application&#10;&#10;Description automatically generated" id="0" name="image6.jpg"/>
+                          <pic:cNvPr descr="Graphical user interface, application&#10;&#10;Description automatically generated" id="0" name="image4.jpg"/>
                           <pic:cNvPicPr preferRelativeResize="0"/>
                         </pic:nvPicPr>
                         <pic:blipFill>
@@ -8746,6 +9600,12 @@
               <w:rPr>
                 <w:rtl w:val="0"/>
               </w:rPr>
+              <w:t xml:space="preserve">This is a representation of the feature we plan to add using a post request defined above.</w:t>
+            </w:r>
+            <w:r>
+              <w:rPr>
+                <w:rtl w:val="0"/>
+              </w:rPr>
             </w:r>
           </w:p>
         </w:tc>
@@ -8782,12 +9642,12 @@
                 <wp:inline distB="0" distT="0" distL="0" distR="0">
                   <wp:extent cx="4257853" cy="2397356"/>
                   <wp:effectExtent b="0" l="0" r="0" t="0"/>
-                  <wp:docPr descr="Graphical user interface, application, website&#10;&#10;Description automatically generated" id="21" name="image24.jpg"/>
+                  <wp:docPr descr="Graphical user interface, application, website&#10;&#10;Description automatically generated" id="21" name="image28.jpg"/>
                   <a:graphic>
                     <a:graphicData uri="http://schemas.openxmlformats.org/drawingml/2006/picture">
                       <pic:pic>
                         <pic:nvPicPr>
-                          <pic:cNvPr descr="Graphical user interface, application, website&#10;&#10;Description automatically generated" id="0" name="image24.jpg"/>
+                          <pic:cNvPr descr="Graphical user interface, application, website&#10;&#10;Description automatically generated" id="0" name="image28.jpg"/>
                           <pic:cNvPicPr preferRelativeResize="0"/>
                         </pic:nvPicPr>
                         <pic:blipFill>
@@ -8850,6 +9710,7 @@
               <w:rPr>
                 <w:rtl w:val="0"/>
               </w:rPr>
+              <w:t xml:space="preserve">We will maintain a list of features client sided before forwarding that to the server with a post request.</w:t>
             </w:r>
           </w:p>
         </w:tc>
@@ -8886,12 +9747,12 @@
                 <wp:inline distB="0" distT="0" distL="0" distR="0">
                   <wp:extent cx="4273851" cy="2406364"/>
                   <wp:effectExtent b="0" l="0" r="0" t="0"/>
-                  <wp:docPr descr="Graphical user interface, text, application&#10;&#10;Description automatically generated" id="22" name="image19.jpg"/>
+                  <wp:docPr descr="Graphical user interface, text, application&#10;&#10;Description automatically generated" id="22" name="image25.jpg"/>
                   <a:graphic>
                     <a:graphicData uri="http://schemas.openxmlformats.org/drawingml/2006/picture">
                       <pic:pic>
                         <pic:nvPicPr>
-                          <pic:cNvPr descr="Graphical user interface, text, application&#10;&#10;Description automatically generated" id="0" name="image19.jpg"/>
+                          <pic:cNvPr descr="Graphical user interface, text, application&#10;&#10;Description automatically generated" id="0" name="image25.jpg"/>
                           <pic:cNvPicPr preferRelativeResize="0"/>
                         </pic:nvPicPr>
                         <pic:blipFill>
@@ -9054,6 +9915,12 @@
               <w:rPr>
                 <w:rtl w:val="0"/>
               </w:rPr>
+              <w:t xml:space="preserve"> Send post requests that remove product features from persistent data.</w:t>
+            </w:r>
+            <w:r>
+              <w:rPr>
+                <w:rtl w:val="0"/>
+              </w:rPr>
             </w:r>
           </w:p>
         </w:tc>
@@ -9090,12 +9957,12 @@
                 <wp:inline distB="0" distT="0" distL="0" distR="0">
                   <wp:extent cx="4207272" cy="2368877"/>
                   <wp:effectExtent b="0" l="0" r="0" t="0"/>
-                  <wp:docPr descr="Graphical user interface, application, table&#10;&#10;Description automatically generated" id="3" name="image7.jpg"/>
+                  <wp:docPr descr="Graphical user interface, application, table&#10;&#10;Description automatically generated" id="3" name="image1.jpg"/>
                   <a:graphic>
                     <a:graphicData uri="http://schemas.openxmlformats.org/drawingml/2006/picture">
                       <pic:pic>
                         <pic:nvPicPr>
-                          <pic:cNvPr descr="Graphical user interface, application, table&#10;&#10;Description automatically generated" id="0" name="image7.jpg"/>
+                          <pic:cNvPr descr="Graphical user interface, application, table&#10;&#10;Description automatically generated" id="0" name="image1.jpg"/>
                           <pic:cNvPicPr preferRelativeResize="0"/>
                         </pic:nvPicPr>
                         <pic:blipFill>
@@ -9339,12 +10206,12 @@
                 <wp:inline distB="0" distT="0" distL="0" distR="0">
                   <wp:extent cx="4057499" cy="2284548"/>
                   <wp:effectExtent b="0" l="0" r="0" t="0"/>
-                  <wp:docPr descr="Text, letter&#10;&#10;Description automatically generated" id="4" name="image10.jpg"/>
+                  <wp:docPr descr="Text, letter&#10;&#10;Description automatically generated" id="4" name="image13.jpg"/>
                   <a:graphic>
                     <a:graphicData uri="http://schemas.openxmlformats.org/drawingml/2006/picture">
                       <pic:pic>
                         <pic:nvPicPr>
-                          <pic:cNvPr descr="Text, letter&#10;&#10;Description automatically generated" id="0" name="image10.jpg"/>
+                          <pic:cNvPr descr="Text, letter&#10;&#10;Description automatically generated" id="0" name="image13.jpg"/>
                           <pic:cNvPicPr preferRelativeResize="0"/>
                         </pic:nvPicPr>
                         <pic:blipFill>
@@ -9415,12 +10282,12 @@
                 <wp:inline distB="0" distT="0" distL="0" distR="0">
                   <wp:extent cx="3844438" cy="2164586"/>
                   <wp:effectExtent b="0" l="0" r="0" t="0"/>
-                  <wp:docPr descr="Text, letter&#10;&#10;Description automatically generated" id="5" name="image13.jpg"/>
+                  <wp:docPr descr="Text, letter&#10;&#10;Description automatically generated" id="5" name="image10.jpg"/>
                   <a:graphic>
                     <a:graphicData uri="http://schemas.openxmlformats.org/drawingml/2006/picture">
                       <pic:pic>
                         <pic:nvPicPr>
-                          <pic:cNvPr descr="Text, letter&#10;&#10;Description automatically generated" id="0" name="image13.jpg"/>
+                          <pic:cNvPr descr="Text, letter&#10;&#10;Description automatically generated" id="0" name="image10.jpg"/>
                           <pic:cNvPicPr preferRelativeResize="0"/>
                         </pic:nvPicPr>
                         <pic:blipFill>
@@ -9891,6 +10758,22 @@
               </w:rPr>
             </w:r>
           </w:p>
+          <w:p>
+            <w:pPr>
+              <w:rPr/>
+            </w:pPr>
+            <w:r>
+              <w:rPr>
+                <w:rtl w:val="0"/>
+              </w:rPr>
+              <w:t xml:space="preserve">This screen will allow us to create a base product to then add it to a category on the store. It will use a post request providing all the arguments you see here and then process the data into persistent memory.</w:t>
+            </w:r>
+            <w:r>
+              <w:rPr>
+                <w:rtl w:val="0"/>
+              </w:rPr>
+            </w:r>
+          </w:p>
         </w:tc>
       </w:tr>
       <w:tr>
@@ -9943,12 +10826,12 @@
                 <wp:inline distB="0" distT="0" distL="0" distR="0">
                   <wp:extent cx="3570710" cy="2010465"/>
                   <wp:effectExtent b="0" l="0" r="0" t="0"/>
-                  <wp:docPr descr="Shape, polygon&#10;&#10;Description automatically generated" id="6" name="image8.jpg"/>
+                  <wp:docPr descr="Shape, polygon&#10;&#10;Description automatically generated" id="6" name="image17.jpg"/>
                   <a:graphic>
                     <a:graphicData uri="http://schemas.openxmlformats.org/drawingml/2006/picture">
                       <pic:pic>
                         <pic:nvPicPr>
-                          <pic:cNvPr descr="Shape, polygon&#10;&#10;Description automatically generated" id="0" name="image8.jpg"/>
+                          <pic:cNvPr descr="Shape, polygon&#10;&#10;Description automatically generated" id="0" name="image17.jpg"/>
                           <pic:cNvPicPr preferRelativeResize="0"/>
                         </pic:nvPicPr>
                         <pic:blipFill>
@@ -10143,6 +11026,11 @@
               </w:rPr>
               <w:t xml:space="preserve">click on specific market place’s statistics (Go to #13)</w:t>
             </w:r>
+            <w:r>
+              <w:rPr>
+                <w:rtl w:val="0"/>
+              </w:rPr>
+            </w:r>
           </w:p>
           <w:p>
             <w:pPr>
@@ -10188,12 +11076,12 @@
                 <wp:inline distB="0" distT="0" distL="0" distR="0">
                   <wp:extent cx="4441050" cy="2500504"/>
                   <wp:effectExtent b="0" l="0" r="0" t="0"/>
-                  <wp:docPr descr="Graphical user interface, application&#10;&#10;Description automatically generated" id="7" name="image1.jpg"/>
+                  <wp:docPr descr="Graphical user interface, application&#10;&#10;Description automatically generated" id="7" name="image9.jpg"/>
                   <a:graphic>
                     <a:graphicData uri="http://schemas.openxmlformats.org/drawingml/2006/picture">
                       <pic:pic>
                         <pic:nvPicPr>
-                          <pic:cNvPr descr="Graphical user interface, application&#10;&#10;Description automatically generated" id="0" name="image1.jpg"/>
+                          <pic:cNvPr descr="Graphical user interface, application&#10;&#10;Description automatically generated" id="0" name="image9.jpg"/>
                           <pic:cNvPicPr preferRelativeResize="0"/>
                         </pic:nvPicPr>
                         <pic:blipFill>
@@ -10356,6 +11244,12 @@
               <w:rPr>
                 <w:rtl w:val="0"/>
               </w:rPr>
+              <w:t xml:space="preserve">When adding a product into a marketplace we will need to invoke their API in order to actually send it over. This is probably going to be done through a post request, if that’s a possibility. This may actually require a key input field from the admin.</w:t>
+            </w:r>
+            <w:r>
+              <w:rPr>
+                <w:rtl w:val="0"/>
+              </w:rPr>
             </w:r>
           </w:p>
         </w:tc>
@@ -10392,12 +11286,12 @@
                 <wp:inline distB="0" distT="0" distL="0" distR="0">
                   <wp:extent cx="4377752" cy="2464865"/>
                   <wp:effectExtent b="0" l="0" r="0" t="0"/>
-                  <wp:docPr descr="Graphical user interface, text, application&#10;&#10;Description automatically generated" id="8" name="image3.jpg"/>
+                  <wp:docPr descr="Graphical user interface, text, application&#10;&#10;Description automatically generated" id="8" name="image6.jpg"/>
                   <a:graphic>
                     <a:graphicData uri="http://schemas.openxmlformats.org/drawingml/2006/picture">
                       <pic:pic>
                         <pic:nvPicPr>
-                          <pic:cNvPr descr="Graphical user interface, text, application&#10;&#10;Description automatically generated" id="0" name="image3.jpg"/>
+                          <pic:cNvPr descr="Graphical user interface, text, application&#10;&#10;Description automatically generated" id="0" name="image6.jpg"/>
                           <pic:cNvPicPr preferRelativeResize="0"/>
                         </pic:nvPicPr>
                         <pic:blipFill>
@@ -10518,6 +11412,12 @@
               <w:rPr>
                 <w:rtl w:val="0"/>
               </w:rPr>
+              <w:t xml:space="preserve">If the product’s import into a marketplace doesn’t meet requirements indicated to us by the marketplace, we will display this prompt in the form of a modal communicating that response.</w:t>
+            </w:r>
+            <w:r>
+              <w:rPr>
+                <w:rtl w:val="0"/>
+              </w:rPr>
             </w:r>
           </w:p>
         </w:tc>
@@ -10554,12 +11454,12 @@
                 <wp:inline distB="0" distT="0" distL="0" distR="0">
                   <wp:extent cx="3911039" cy="2202085"/>
                   <wp:effectExtent b="0" l="0" r="0" t="0"/>
-                  <wp:docPr descr="Shape, polygon&#10;&#10;Description automatically generated" id="9" name="image12.jpg"/>
+                  <wp:docPr descr="Shape, polygon&#10;&#10;Description automatically generated" id="9" name="image14.jpg"/>
                   <a:graphic>
                     <a:graphicData uri="http://schemas.openxmlformats.org/drawingml/2006/picture">
                       <pic:pic>
                         <pic:nvPicPr>
-                          <pic:cNvPr descr="Shape, polygon&#10;&#10;Description automatically generated" id="0" name="image12.jpg"/>
+                          <pic:cNvPr descr="Shape, polygon&#10;&#10;Description automatically generated" id="0" name="image14.jpg"/>
                           <pic:cNvPicPr preferRelativeResize="0"/>
                         </pic:nvPicPr>
                         <pic:blipFill>
@@ -10718,6 +11618,12 @@
             <w:pPr>
               <w:rPr/>
             </w:pPr>
+            <w:r>
+              <w:rPr>
+                <w:rtl w:val="0"/>
+              </w:rPr>
+              <w:t xml:space="preserve">In addition to updating our persistent data, we need to also remove the product using the marketplace’s API. This will be done through a minimum of two post requests to both servers indicating that we are removing a product.</w:t>
+            </w:r>
             <w:r>
               <w:rPr>
                 <w:rtl w:val="0"/>
@@ -10803,12 +11709,12 @@
                 <wp:inline distB="0" distT="0" distL="0" distR="0">
                   <wp:extent cx="4043142" cy="2276464"/>
                   <wp:effectExtent b="0" l="0" r="0" t="0"/>
-                  <wp:docPr descr="Shape, polygon&#10;&#10;Description automatically generated" id="11" name="image5.jpg"/>
+                  <wp:docPr descr="Shape, polygon&#10;&#10;Description automatically generated" id="11" name="image12.jpg"/>
                   <a:graphic>
                     <a:graphicData uri="http://schemas.openxmlformats.org/drawingml/2006/picture">
                       <pic:pic>
                         <pic:nvPicPr>
-                          <pic:cNvPr descr="Shape, polygon&#10;&#10;Description automatically generated" id="0" name="image5.jpg"/>
+                          <pic:cNvPr descr="Shape, polygon&#10;&#10;Description automatically generated" id="0" name="image12.jpg"/>
                           <pic:cNvPicPr preferRelativeResize="0"/>
                         </pic:nvPicPr>
                         <pic:blipFill>
@@ -11017,12 +11923,12 @@
                 <wp:inline distB="0" distT="0" distL="0" distR="0">
                   <wp:extent cx="3983705" cy="2242999"/>
                   <wp:effectExtent b="0" l="0" r="0" t="0"/>
-                  <wp:docPr descr="Graphical user interface, text, application&#10;&#10;Description automatically generated" id="12" name="image15.jpg"/>
+                  <wp:docPr descr="Graphical user interface, text, application&#10;&#10;Description automatically generated" id="12" name="image3.jpg"/>
                   <a:graphic>
                     <a:graphicData uri="http://schemas.openxmlformats.org/drawingml/2006/picture">
                       <pic:pic>
                         <pic:nvPicPr>
-                          <pic:cNvPr descr="Graphical user interface, text, application&#10;&#10;Description automatically generated" id="0" name="image15.jpg"/>
+                          <pic:cNvPr descr="Graphical user interface, text, application&#10;&#10;Description automatically generated" id="0" name="image3.jpg"/>
                           <pic:cNvPicPr preferRelativeResize="0"/>
                         </pic:nvPicPr>
                         <pic:blipFill>
@@ -11180,12 +12086,12 @@
                 <wp:inline distB="0" distT="0" distL="0" distR="0">
                   <wp:extent cx="3045570" cy="1714788"/>
                   <wp:effectExtent b="0" l="0" r="0" t="0"/>
-                  <wp:docPr descr="Text&#10;&#10;Description automatically generated" id="1" name="image2.jpg"/>
+                  <wp:docPr descr="Text&#10;&#10;Description automatically generated" id="1" name="image8.jpg"/>
                   <a:graphic>
                     <a:graphicData uri="http://schemas.openxmlformats.org/drawingml/2006/picture">
                       <pic:pic>
                         <pic:nvPicPr>
-                          <pic:cNvPr descr="Text&#10;&#10;Description automatically generated" id="0" name="image2.jpg"/>
+                          <pic:cNvPr descr="Text&#10;&#10;Description automatically generated" id="0" name="image8.jpg"/>
                           <pic:cNvPicPr preferRelativeResize="0"/>
                         </pic:nvPicPr>
                         <pic:blipFill>
@@ -11221,12 +12127,12 @@
                 <wp:inline distB="0" distT="0" distL="0" distR="0">
                   <wp:extent cx="3028956" cy="1705434"/>
                   <wp:effectExtent b="0" l="0" r="0" t="0"/>
-                  <wp:docPr descr="Text&#10;&#10;Description automatically generated" id="2" name="image14.jpg"/>
+                  <wp:docPr descr="Text&#10;&#10;Description automatically generated" id="2" name="image22.jpg"/>
                   <a:graphic>
                     <a:graphicData uri="http://schemas.openxmlformats.org/drawingml/2006/picture">
                       <pic:pic>
                         <pic:nvPicPr>
-                          <pic:cNvPr descr="Text&#10;&#10;Description automatically generated" id="0" name="image14.jpg"/>
+                          <pic:cNvPr descr="Text&#10;&#10;Description automatically generated" id="0" name="image22.jpg"/>
                           <pic:cNvPicPr preferRelativeResize="0"/>
                         </pic:nvPicPr>
                         <pic:blipFill>
@@ -11301,6 +12207,27 @@
                 <w:rtl w:val="0"/>
               </w:rPr>
               <w:t xml:space="preserve">Options: None</w:t>
+            </w:r>
+          </w:p>
+          <w:p>
+            <w:pPr>
+              <w:rPr/>
+            </w:pPr>
+            <w:r>
+              <w:rPr>
+                <w:rtl w:val="0"/>
+              </w:rPr>
+            </w:r>
+          </w:p>
+          <w:p>
+            <w:pPr>
+              <w:rPr/>
+            </w:pPr>
+            <w:r>
+              <w:rPr>
+                <w:rtl w:val="0"/>
+              </w:rPr>
+              <w:t xml:space="preserve">This is a page that will pull data from a marketplace about a posted product and display it to the admin. It will be done using their available API, likely through post requests. </w:t>
             </w:r>
           </w:p>
         </w:tc>

</xml_diff>